<commit_message>
Skrev lite i projektplanen
</commit_message>
<xml_diff>
--- a/documentation/Projektplan.docx
+++ b/documentation/Projektplan.docx
@@ -12,77 +12,42 @@
       <w:r>
         <w:t xml:space="preserve"> – ”Mats P</w:t>
       </w:r>
+      <w:r>
+        <w:t>”</w:t>
+      </w:r>
+    </w:p>
+    <w:p>
+      <w:pPr>
+        <w:pStyle w:val="Rubrik1"/>
+      </w:pPr>
+      <w:r>
+        <w:t>Bakgrund</w:t>
+      </w:r>
+    </w:p>
+    <w:p>
+      <w:r>
+        <w:t xml:space="preserve">Vi ska skapa en webbsida åt en av våra lärare, Mats </w:t>
+      </w:r>
+      <w:proofErr w:type="spellStart"/>
+      <w:r>
+        <w:t>Parkman</w:t>
+      </w:r>
+      <w:proofErr w:type="spellEnd"/>
+      <w:r>
+        <w:t xml:space="preserve">. </w:t>
+      </w:r>
+    </w:p>
+    <w:p>
+      <w:pPr>
+        <w:pStyle w:val="Rubrik1"/>
+      </w:pPr>
+      <w:r>
+        <w:t>Syfte</w:t>
+      </w:r>
+    </w:p>
+    <w:p>
       <w:bookmarkStart w:id="0" w:name="_GoBack"/>
       <w:bookmarkEnd w:id="0"/>
-      <w:r>
-        <w:t>”</w:t>
-      </w:r>
-    </w:p>
-    <w:p>
-      <w:pPr>
-        <w:pStyle w:val="Rubrik1"/>
-      </w:pPr>
-      <w:r>
-        <w:t>Bakgrund</w:t>
-      </w:r>
-    </w:p>
-    <w:p>
-      <w:pPr>
-        <w:rPr>
-          <w:i/>
-        </w:rPr>
-      </w:pPr>
-      <w:r>
-        <w:rPr>
-          <w:i/>
-        </w:rPr>
-        <w:t>Utanför Lycksele har man bestämt att man ska bygga ett nytt hotell som är speciellt riktad mot affärsmän, helgbesökare och sommarturister. Hotellet vill nu ha en hemsida som gör det enkelt att hitta information om hotellet.</w:t>
-      </w:r>
-    </w:p>
-    <w:p>
-      <w:pPr>
-        <w:pStyle w:val="Rubrik1"/>
-      </w:pPr>
-      <w:r>
-        <w:t>Syfte</w:t>
-      </w:r>
-    </w:p>
-    <w:p>
-      <w:pPr>
-        <w:rPr>
-          <w:i/>
-        </w:rPr>
-      </w:pPr>
-      <w:r>
-        <w:rPr>
-          <w:i/>
-        </w:rPr>
-        <w:t>Syftet med de</w:t>
-      </w:r>
-      <w:r>
-        <w:rPr>
-          <w:i/>
-        </w:rPr>
-        <w:t xml:space="preserve">tta projekt är att jag ska kunna </w:t>
-      </w:r>
-      <w:r>
-        <w:rPr>
-          <w:i/>
-        </w:rPr>
-        <w:t>skapa en strukturerad hemsida</w:t>
-      </w:r>
-      <w:r>
-        <w:rPr>
-          <w:i/>
-        </w:rPr>
-        <w:t xml:space="preserve"> samt få en förståelse om hur det går till att skapa en hemsida för ett företage</w:t>
-      </w:r>
-      <w:r>
-        <w:rPr>
-          <w:i/>
-        </w:rPr>
-        <w:t xml:space="preserve">. </w:t>
-      </w:r>
     </w:p>
     <w:p>
       <w:pPr>

</xml_diff>

<commit_message>
Tog bort projektplanen för "Skogshotellet"
</commit_message>
<xml_diff>
--- a/documentation/Projektplan.docx
+++ b/documentation/Projektplan.docx
@@ -10,50 +10,86 @@
         <w:t>Projektplan</w:t>
       </w:r>
       <w:r>
-        <w:t xml:space="preserve"> – ”Mats P</w:t>
-      </w:r>
-      <w:r>
-        <w:t>”</w:t>
-      </w:r>
-    </w:p>
-    <w:p>
-      <w:pPr>
-        <w:pStyle w:val="Rubrik1"/>
-      </w:pPr>
-      <w:r>
-        <w:t>Bakgrund</w:t>
-      </w:r>
-    </w:p>
-    <w:p>
-      <w:r>
-        <w:t xml:space="preserve">Vi ska skapa en webbsida åt en av våra lärare, Mats </w:t>
-      </w:r>
-      <w:proofErr w:type="spellStart"/>
-      <w:r>
-        <w:t>Parkman</w:t>
-      </w:r>
-      <w:proofErr w:type="spellEnd"/>
-      <w:r>
-        <w:t xml:space="preserve">. </w:t>
-      </w:r>
-    </w:p>
-    <w:p>
-      <w:pPr>
-        <w:pStyle w:val="Rubrik1"/>
-      </w:pPr>
-      <w:r>
-        <w:t>Syfte</w:t>
-      </w:r>
-    </w:p>
-    <w:p>
+        <w:t xml:space="preserve"> – ”Mats Parkman</w:t>
+      </w:r>
       <w:bookmarkStart w:id="0" w:name="_GoBack"/>
       <w:bookmarkEnd w:id="0"/>
+      <w:r>
+        <w:t>”</w:t>
+      </w:r>
     </w:p>
     <w:p>
       <w:pPr>
         <w:pStyle w:val="Rubrik1"/>
       </w:pPr>
       <w:r>
+        <w:t>Bakgrund</w:t>
+      </w:r>
+    </w:p>
+    <w:p>
+      <w:pPr>
+        <w:rPr>
+          <w:i/>
+        </w:rPr>
+      </w:pPr>
+      <w:r>
+        <w:rPr>
+          <w:i/>
+        </w:rPr>
+        <w:t>Bakgrunden beskrive</w:t>
+      </w:r>
+      <w:r>
+        <w:rPr>
+          <w:i/>
+        </w:rPr>
+        <w:t>r varför man ska</w:t>
+      </w:r>
+      <w:r>
+        <w:rPr>
+          <w:i/>
+        </w:rPr>
+        <w:t>par projektet …</w:t>
+      </w:r>
+      <w:r>
+        <w:rPr>
+          <w:i/>
+        </w:rPr>
+        <w:t xml:space="preserve"> Till exempel en bakgrundshistoria till varför man skapar webbplatsen till Skogshotellet.</w:t>
+      </w:r>
+    </w:p>
+    <w:p>
+      <w:pPr>
+        <w:pStyle w:val="Rubrik1"/>
+      </w:pPr>
+      <w:r>
+        <w:t>Syfte</w:t>
+      </w:r>
+    </w:p>
+    <w:p>
+      <w:pPr>
+        <w:rPr>
+          <w:i/>
+        </w:rPr>
+      </w:pPr>
+      <w:r>
+        <w:rPr>
+          <w:i/>
+        </w:rPr>
+        <w:t>Beskriv vad syftet med projektet är…</w:t>
+      </w:r>
+      <w:r>
+        <w:rPr>
+          <w:i/>
+        </w:rPr>
+        <w:br/>
+        <w:t>T.ex. Att lära sig mer om…(?)</w:t>
+      </w:r>
+    </w:p>
+    <w:p>
+      <w:pPr>
+        <w:pStyle w:val="Rubrik1"/>
+      </w:pPr>
+      <w:r>
         <w:t>Mål</w:t>
       </w:r>
     </w:p>
@@ -67,19 +103,70 @@
         <w:rPr>
           <w:i/>
         </w:rPr>
-        <w:t>Projektet ska vara klart 2015-12-13</w:t>
+        <w:t>Målet ska vara specifikt och mätbart.</w:t>
       </w:r>
       <w:r>
         <w:rPr>
           <w:i/>
         </w:rPr>
         <w:br/>
-      </w:r>
-      <w:r>
-        <w:rPr>
-          <w:i/>
-        </w:rPr>
-        <w:t>På måndag v.50 ska kunden få sin hemsida</w:t>
+        <w:t xml:space="preserve">T.ex. </w:t>
+      </w:r>
+      <w:r>
+        <w:rPr>
+          <w:i/>
+        </w:rPr>
+        <w:t xml:space="preserve">- </w:t>
+      </w:r>
+      <w:r>
+        <w:rPr>
+          <w:i/>
+        </w:rPr>
+        <w:t>Projektet ska vara klart till 2015-xx-xx</w:t>
+      </w:r>
+      <w:r>
+        <w:rPr>
+          <w:i/>
+        </w:rPr>
+        <w:br/>
+      </w:r>
+      <w:r>
+        <w:rPr>
+          <w:i/>
+        </w:rPr>
+        <w:t xml:space="preserve">          - Vecka 46</w:t>
+      </w:r>
+      <w:r>
+        <w:rPr>
+          <w:i/>
+        </w:rPr>
+        <w:t xml:space="preserve"> </w:t>
+      </w:r>
+      <w:r>
+        <w:rPr>
+          <w:i/>
+        </w:rPr>
+        <w:t>projektplanen vara upprättad</w:t>
+      </w:r>
+      <w:r>
+        <w:rPr>
+          <w:i/>
+        </w:rPr>
+        <w:t xml:space="preserve">… </w:t>
+      </w:r>
+      <w:r>
+        <w:rPr>
+          <w:i/>
+        </w:rPr>
+        <w:br/>
+        <w:t xml:space="preserve">          - Vecka 48 ska vi ha ett möte med kunden…</w:t>
+      </w:r>
+      <w:r>
+        <w:rPr>
+          <w:i/>
+        </w:rPr>
+        <w:br/>
+        <w:t xml:space="preserve">          - Vecka 50 ska de slutgiltiga detaljerna implementeras…</w:t>
       </w:r>
     </w:p>
     <w:p>
@@ -99,7 +186,28 @@
         </w:numPr>
       </w:pPr>
       <w:r>
-        <w:t>Planering innehållande designskiss, Wireframes, Sitemap och Projektplan</w:t>
+        <w:rPr>
+          <w:b/>
+        </w:rPr>
+        <w:t xml:space="preserve">Planering innehållande </w:t>
+      </w:r>
+      <w:r>
+        <w:rPr>
+          <w:b/>
+        </w:rPr>
+        <w:t>D</w:t>
+      </w:r>
+      <w:r>
+        <w:rPr>
+          <w:b/>
+        </w:rPr>
+        <w:t>esig</w:t>
+      </w:r>
+      <w:r>
+        <w:rPr>
+          <w:b/>
+        </w:rPr>
+        <w:t>nskiss, Wireframes och Sitemap.</w:t>
       </w:r>
       <w:r>
         <w:br/>
@@ -109,6 +217,12 @@
           <w:i/>
         </w:rPr>
         <w:t>Text…</w:t>
+      </w:r>
+      <w:r>
+        <w:rPr>
+          <w:i/>
+        </w:rPr>
+        <w:t xml:space="preserve"> Infoga eventuellt designskiss – Infoga länkar till wireframes och sitemap</w:t>
       </w:r>
       <w:r>
         <w:rPr>
@@ -126,16 +240,28 @@
         </w:numPr>
       </w:pPr>
       <w:r>
+        <w:rPr>
+          <w:b/>
+        </w:rPr>
         <w:t>Målgrupp</w:t>
       </w:r>
       <w:r>
+        <w:rPr>
+          <w:b/>
+        </w:rPr>
         <w:br/>
       </w:r>
       <w:r>
         <w:rPr>
           <w:i/>
         </w:rPr>
-        <w:t>Hemsida kommer främst vara uppbyggd för affärsmän, semesterturister och vanligt folk. Det är viktigt att hemsida är användarvänlig.</w:t>
+        <w:t>Beskriv</w:t>
+      </w:r>
+      <w:r>
+        <w:rPr>
+          <w:i/>
+        </w:rPr>
+        <w:t>…</w:t>
       </w:r>
       <w:r>
         <w:rPr>
@@ -153,6 +279,9 @@
         </w:numPr>
       </w:pPr>
       <w:r>
+        <w:rPr>
+          <w:b/>
+        </w:rPr>
         <w:t>Färgschema över webbplatsen</w:t>
       </w:r>
       <w:r>
@@ -162,7 +291,33 @@
         <w:rPr>
           <w:i/>
         </w:rPr>
-        <w:t xml:space="preserve">Hemsidan kommer att bestå av trevliga, lunga och sköna färger som kommer få besökarna att känna sig trygg. Inte använda starka färger som skapar en obehaglig upplevelse. </w:t>
+        <w:t>Beskriv</w:t>
+      </w:r>
+      <w:r>
+        <w:rPr>
+          <w:i/>
+        </w:rPr>
+        <w:t>…</w:t>
+      </w:r>
+      <w:r>
+        <w:rPr>
+          <w:i/>
+        </w:rPr>
+        <w:t xml:space="preserve"> Besök gärna </w:t>
+      </w:r>
+      <w:proofErr w:type="spellStart"/>
+      <w:r>
+        <w:rPr>
+          <w:i/>
+        </w:rPr>
+        <w:t>colorschemedesigner</w:t>
+      </w:r>
+      <w:proofErr w:type="spellEnd"/>
+      <w:r>
+        <w:rPr>
+          <w:i/>
+        </w:rPr>
+        <w:t>. Motivera ert färgval.</w:t>
       </w:r>
       <w:r>
         <w:rPr>
@@ -180,6 +335,9 @@
         </w:numPr>
       </w:pPr>
       <w:r>
+        <w:rPr>
+          <w:b/>
+        </w:rPr>
         <w:t>Bilder och filformat (.jpg, .png, .gif). Motivera ert val.</w:t>
       </w:r>
       <w:r>
@@ -189,7 +347,13 @@
         <w:rPr>
           <w:i/>
         </w:rPr>
-        <w:t xml:space="preserve">Det kommer att förekomma bilder som visar hur trevlig deras utemiljö är samt hur unikt deras hotell är jämfört med andra hotell runt om i Sverige. Hemsida kommer främst att använda PNG-fil format eftersom att den erbjuder mer egenskaper än JPG-fil format. </w:t>
+        <w:t>Beskriv</w:t>
+      </w:r>
+      <w:r>
+        <w:rPr>
+          <w:i/>
+        </w:rPr>
+        <w:t>…</w:t>
       </w:r>
       <w:r>
         <w:rPr>
@@ -207,34 +371,34 @@
         </w:numPr>
       </w:pPr>
       <w:r>
+        <w:rPr>
+          <w:b/>
+        </w:rPr>
         <w:t>Typsnitt, teckenstorlek och teckenkodning</w:t>
       </w:r>
       <w:r>
+        <w:rPr>
+          <w:b/>
+        </w:rPr>
         <w:br/>
       </w:r>
       <w:r>
         <w:rPr>
           <w:i/>
         </w:rPr>
-        <w:t xml:space="preserve">Hemsida kommer att bestå av tydliga och snygga typsnitt som gör det enkelt att arbete med ögat. Teckenstorlek kommer vara i relevant storlek </w:t>
-      </w:r>
-      <w:r>
-        <w:rPr>
-          <w:i/>
-        </w:rPr>
-        <w:t xml:space="preserve">som gör det enkelt för användare att se vad man menar. Teckenkodning kommer att vara UTF-8 som består av alla tecken. </w:t>
-      </w:r>
-    </w:p>
-    <w:p>
-      <w:pPr>
-        <w:pStyle w:val="Liststycke"/>
-        <w:ind w:left="1080"/>
-      </w:pPr>
-      <w:r>
-        <w:rPr>
-          <w:i/>
-        </w:rPr>
-        <w:t xml:space="preserve"> </w:t>
+        <w:t>Beskriv</w:t>
+      </w:r>
+      <w:r>
+        <w:rPr>
+          <w:i/>
+        </w:rPr>
+        <w:t>…</w:t>
+      </w:r>
+      <w:r>
+        <w:rPr>
+          <w:i/>
+        </w:rPr>
+        <w:br/>
       </w:r>
     </w:p>
     <w:p>
@@ -246,16 +410,28 @@
         </w:numPr>
       </w:pPr>
       <w:r>
+        <w:rPr>
+          <w:b/>
+        </w:rPr>
         <w:t>Ska sidan vara Cross-Browser Friendly?</w:t>
       </w:r>
       <w:r>
+        <w:rPr>
+          <w:b/>
+        </w:rPr>
         <w:br/>
       </w:r>
       <w:r>
         <w:rPr>
           <w:i/>
         </w:rPr>
-        <w:t xml:space="preserve">Hemsida kommer att vara Cross-Browser Friendly eftersom man vill ge ut information till alla användare och inte bara en specifik grupp t.ex. de som använder Google Chrome. </w:t>
+        <w:t>Beskriv</w:t>
+      </w:r>
+      <w:r>
+        <w:rPr>
+          <w:i/>
+        </w:rPr>
+        <w:t>…</w:t>
       </w:r>
     </w:p>
     <w:p>
@@ -263,82 +439,40 @@
         <w:pStyle w:val="Rubrik1"/>
       </w:pPr>
       <w:r>
+        <w:t>Strategi och Metoder</w:t>
+      </w:r>
+    </w:p>
+    <w:p>
+      <w:pPr>
+        <w:rPr>
+          <w:i/>
+        </w:rPr>
+      </w:pPr>
+      <w:r>
+        <w:rPr>
+          <w:i/>
+        </w:rPr>
+        <w:t>Fö</w:t>
+      </w:r>
+      <w:r>
+        <w:rPr>
+          <w:i/>
+        </w:rPr>
+        <w:t xml:space="preserve">r att uppnå detta kommer vi att… </w:t>
+      </w:r>
+      <w:r>
+        <w:rPr>
+          <w:i/>
+        </w:rPr>
+        <w:t xml:space="preserve"> </w:t>
+      </w:r>
+    </w:p>
+    <w:p>
+      <w:pPr>
+        <w:pStyle w:val="Rubrik1"/>
+      </w:pPr>
+      <w:r>
         <w:lastRenderedPageBreak/>
-        <w:t>Strategi och Metoder</w:t>
-      </w:r>
-    </w:p>
-    <w:p>
-      <w:pPr>
-        <w:rPr>
-          <w:i/>
-        </w:rPr>
-      </w:pPr>
-      <w:r>
-        <w:rPr>
-          <w:i/>
-        </w:rPr>
-        <w:t>För</w:t>
-      </w:r>
-      <w:r>
-        <w:rPr>
-          <w:i/>
-        </w:rPr>
-        <w:t xml:space="preserve"> att uppnå detta kommer jag att använda alla mina kunskaper inom kodning samt använda internet</w:t>
-      </w:r>
-      <w:r>
-        <w:rPr>
-          <w:i/>
-        </w:rPr>
-        <w:t xml:space="preserve"> till min hjälp</w:t>
-      </w:r>
-      <w:r>
-        <w:rPr>
-          <w:i/>
-        </w:rPr>
-        <w:t>. Jag kommer</w:t>
-      </w:r>
-      <w:r>
-        <w:rPr>
-          <w:i/>
-        </w:rPr>
-        <w:t xml:space="preserve"> att dela upp hemsidans</w:t>
-      </w:r>
-      <w:r>
-        <w:rPr>
-          <w:i/>
-        </w:rPr>
-        <w:t xml:space="preserve"> i olika delar</w:t>
-      </w:r>
-      <w:r>
-        <w:rPr>
-          <w:i/>
-        </w:rPr>
-        <w:t xml:space="preserve"> som jag bestämmer en deadline till</w:t>
-      </w:r>
-      <w:r>
-        <w:rPr>
-          <w:i/>
-        </w:rPr>
-        <w:t>.</w:t>
-      </w:r>
-      <w:r>
-        <w:rPr>
-          <w:i/>
-        </w:rPr>
-        <w:t xml:space="preserve"> Jag kommer också försöka tänka mig ur användarens ögon för att få en så bra design som möjligt.  </w:t>
-      </w:r>
-      <w:r>
-        <w:rPr>
-          <w:i/>
-        </w:rPr>
-        <w:t xml:space="preserve"> </w:t>
-      </w:r>
-    </w:p>
-    <w:p>
-      <w:pPr>
-        <w:pStyle w:val="Rubrik1"/>
-      </w:pPr>
-      <w:r>
         <w:t>Organisation</w:t>
       </w:r>
     </w:p>
@@ -352,19 +486,13 @@
         <w:rPr>
           <w:i/>
         </w:rPr>
-        <w:t>Det är end</w:t>
-      </w:r>
-      <w:r>
-        <w:rPr>
-          <w:i/>
-        </w:rPr>
-        <w:t>ast en person</w:t>
-      </w:r>
-      <w:r>
-        <w:rPr>
-          <w:i/>
-        </w:rPr>
-        <w:t xml:space="preserve"> som har arbetat med projektet </w:t>
+        <w:t>Vi har fördelat arbetet så att…</w:t>
+      </w:r>
+      <w:r>
+        <w:rPr>
+          <w:i/>
+        </w:rPr>
+        <w:t xml:space="preserve"> (fylls i om arbetet utförs av fler än en person)</w:t>
       </w:r>
     </w:p>
     <w:p>
@@ -439,11 +567,6 @@
       </w:r>
     </w:p>
     <w:p/>
-    <w:p>
-      <w:r>
-        <w:t>Emil Larsson</w:t>
-      </w:r>
-    </w:p>
     <w:sectPr>
       <w:pgSz w:w="11906" w:h="16838"/>
       <w:pgMar w:top="1417" w:right="1417" w:bottom="1417" w:left="1417" w:header="708" w:footer="708" w:gutter="0"/>

</xml_diff>

<commit_message>
La till vem projektet genomförs av
</commit_message>
<xml_diff>
--- a/documentation/Projektplan.docx
+++ b/documentation/Projektplan.docx
@@ -12,8 +12,6 @@
       <w:r>
         <w:t xml:space="preserve"> – ”Mats Parkman</w:t>
       </w:r>
-      <w:bookmarkStart w:id="0" w:name="_GoBack"/>
-      <w:bookmarkEnd w:id="0"/>
       <w:r>
         <w:t>”</w:t>
       </w:r>
@@ -565,6 +563,11 @@
       <w:r>
         <w:t>Projektet Genomförs Av</w:t>
       </w:r>
+      <w:r>
+        <w:t xml:space="preserve"> Jacob Stark och Emil Larsson</w:t>
+      </w:r>
+      <w:bookmarkStart w:id="0" w:name="_GoBack"/>
+      <w:bookmarkEnd w:id="0"/>
     </w:p>
     <w:p/>
     <w:sectPr>

</xml_diff>